<commit_message>
Add PDF Versions Of Articles
</commit_message>
<xml_diff>
--- a/Article X - Bylaws/Bylaws - 10-13-2021.docx
+++ b/Article X - Bylaws/Bylaws - 10-13-2021.docx
@@ -9,12 +9,6 @@
           <w:rFonts w:ascii="Times New Roman" w:hAnsi="Times New Roman" w:cs="Times New Roman"/>
         </w:rPr>
       </w:pPr>
-      <w:r>
-        <w:rPr>
-          <w:rFonts w:ascii="Times New Roman" w:hAnsi="Times New Roman" w:cs="Times New Roman"/>
-        </w:rPr>
-        <w:t>w</w:t>
-      </w:r>
       <w:r>
         <w:rPr>
           <w:rFonts w:ascii="Times New Roman" w:hAnsi="Times New Roman" w:cs="Times New Roman"/>
@@ -7681,28 +7675,28 @@
 </file>
 
 <file path=customXml/item1.xml><?xml version="1.0" encoding="utf-8"?>
-<b:Sources xmlns:b="http://schemas.openxmlformats.org/officeDocument/2006/bibliography" xmlns="http://schemas.openxmlformats.org/officeDocument/2006/bibliography" SelectedStyle="\APASixthEditionOfficeOnline.xsl" StyleName="APA" Version="6"/>
-</file>
-
-<file path=customXml/item2.xml><?xml version="1.0" encoding="utf-8"?>
 <go:gDocsCustomXmlDataStorage xmlns:go="http://customooxmlschemas.google.com/" xmlns:r="http://schemas.openxmlformats.org/officeDocument/2006/relationships">
   <go:docsCustomData xmlns:go="http://customooxmlschemas.google.com/" roundtripDataSignature="AMtx7mhWS5qMdcwVRBdpTimz5N8EYcybCw==">AMUW2mWifs+j0dXU2n0Xy2gT8ilMqCfi6UnQiaK6GbjfYFT3I5/5xBV6NDz5415K2NLvs2ij/ClRPzF0cHWgp8aqO99fOurSuIaM5krZDTcwhQLB9oS9rvk=</go:docsCustomData>
 </go:gDocsCustomXmlDataStorage>
 </file>
 
-<file path=customXml/itemProps1.xml><?xml version="1.0" encoding="utf-8"?>
-<ds:datastoreItem xmlns:ds="http://schemas.openxmlformats.org/officeDocument/2006/customXml" ds:itemID="{1EB6E990-16AA-4854-9CE1-5FF90FBB70B1}">
-  <ds:schemaRefs>
-    <ds:schemaRef ds:uri="http://schemas.openxmlformats.org/officeDocument/2006/bibliography"/>
-  </ds:schemaRefs>
-</ds:datastoreItem>
+<file path=customXml/item2.xml><?xml version="1.0" encoding="utf-8"?>
+<b:Sources xmlns:b="http://schemas.openxmlformats.org/officeDocument/2006/bibliography" xmlns="http://schemas.openxmlformats.org/officeDocument/2006/bibliography" SelectedStyle="\APASixthEditionOfficeOnline.xsl" StyleName="APA" Version="6"/>
 </file>
 
-<file path=customXml/itemProps2.xml><?xml version="1.0" encoding="utf-8"?>
+<file path=customXml/itemProps1.xml><?xml version="1.0" encoding="utf-8"?>
 <ds:datastoreItem xmlns:ds="http://schemas.openxmlformats.org/officeDocument/2006/customXml" ds:itemID="{11111111-1234-1234-1234-123412341234}">
   <ds:schemaRefs>
     <ds:schemaRef ds:uri="http://customooxmlschemas.google.com/"/>
     <ds:schemaRef ds:uri="http://schemas.openxmlformats.org/officeDocument/2006/relationships"/>
   </ds:schemaRefs>
 </ds:datastoreItem>
+</file>
+
+<file path=customXml/itemProps2.xml><?xml version="1.0" encoding="utf-8"?>
+<ds:datastoreItem xmlns:ds="http://schemas.openxmlformats.org/officeDocument/2006/customXml" ds:itemID="{1EB6E990-16AA-4854-9CE1-5FF90FBB70B1}">
+  <ds:schemaRefs>
+    <ds:schemaRef ds:uri="http://schemas.openxmlformats.org/officeDocument/2006/bibliography"/>
+  </ds:schemaRefs>
+</ds:datastoreItem>
 </file>
</xml_diff>